<commit_message>
change in choices of visualization algorithm
</commit_message>
<xml_diff>
--- a/checkpoint2_20130428.docx
+++ b/checkpoint2_20130428.docx
@@ -943,8 +943,6 @@
         </w:rPr>
         <w:t>r this upcoming week we plan on</w:t>
       </w:r>
-      <w:bookmarkStart w:id="0" w:name="_GoBack"/>
-      <w:bookmarkEnd w:id="0"/>
       <w:r>
         <w:rPr>
           <w:rFonts w:ascii="Kannada MN" w:eastAsia="Times New Roman" w:hAnsi="Kannada MN" w:cs="Times New Roman"/>
@@ -1018,7 +1016,7 @@
           <w:sz w:val="22"/>
           <w:szCs w:val="22"/>
         </w:rPr>
-        <w:t>NodeBox</w:t>
+        <w:t>Ubigraph</w:t>
       </w:r>
       <w:proofErr w:type="spellEnd"/>
       <w:r>
@@ -1028,7 +1026,18 @@
           <w:sz w:val="22"/>
           <w:szCs w:val="22"/>
         </w:rPr>
-        <w:t xml:space="preserve">) to create a visual representation of the mapped links along with the shortest path between two given links.  (Carolina) </w:t>
+        <w:t>) to create a visual representation of the mapped links</w:t>
+      </w:r>
+      <w:bookmarkStart w:id="0" w:name="_GoBack"/>
+      <w:bookmarkEnd w:id="0"/>
+      <w:r>
+        <w:rPr>
+          <w:rFonts w:ascii="Kannada MN" w:eastAsia="Times New Roman" w:hAnsi="Kannada MN" w:cs="Times New Roman"/>
+          <w:color w:val="000000"/>
+          <w:sz w:val="22"/>
+          <w:szCs w:val="22"/>
+        </w:rPr>
+        <w:t xml:space="preserve"> along with the shortest path between two given links.  (Carolina) </w:t>
       </w:r>
     </w:p>
     <w:p>

</xml_diff>

<commit_message>
YJP edits to checkin2 doc
</commit_message>
<xml_diff>
--- a/checkpoint2_20130428.docx
+++ b/checkpoint2_20130428.docx
@@ -1,6 +1,6 @@
 
 <file path=word/document.xml><?xml version="1.0" encoding="utf-8"?>
-<w:document xmlns:wpc="http://schemas.microsoft.com/office/word/2010/wordprocessingCanvas" xmlns:mo="http://schemas.microsoft.com/office/mac/office/2008/main" xmlns:mc="http://schemas.openxmlformats.org/markup-compatibility/2006" xmlns:mv="urn:schemas-microsoft-com:mac:vml" xmlns:o="urn:schemas-microsoft-com:office:office" xmlns:r="http://schemas.openxmlformats.org/officeDocument/2006/relationships" xmlns:m="http://schemas.openxmlformats.org/officeDocument/2006/math" xmlns:v="urn:schemas-microsoft-com:vml" xmlns:wp14="http://schemas.microsoft.com/office/word/2010/wordprocessingDrawing" xmlns:wp="http://schemas.openxmlformats.org/drawingml/2006/wordprocessingDrawing" xmlns:w10="urn:schemas-microsoft-com:office:word" xmlns:w="http://schemas.openxmlformats.org/wordprocessingml/2006/main" xmlns:w14="http://schemas.microsoft.com/office/word/2010/wordml" xmlns:wpg="http://schemas.microsoft.com/office/word/2010/wordprocessingGroup" xmlns:wpi="http://schemas.microsoft.com/office/word/2010/wordprocessingInk" xmlns:wne="http://schemas.microsoft.com/office/word/2006/wordml" xmlns:wps="http://schemas.microsoft.com/office/word/2010/wordprocessingShape" mc:Ignorable="w14 wp14">
+<w:document xmlns:wpc="http://schemas.microsoft.com/office/word/2010/wordprocessingCanvas" xmlns:mc="http://schemas.openxmlformats.org/markup-compatibility/2006" xmlns:o="urn:schemas-microsoft-com:office:office" xmlns:r="http://schemas.openxmlformats.org/officeDocument/2006/relationships" xmlns:m="http://schemas.openxmlformats.org/officeDocument/2006/math" xmlns:v="urn:schemas-microsoft-com:vml" xmlns:wp14="http://schemas.microsoft.com/office/word/2010/wordprocessingDrawing" xmlns:wp="http://schemas.openxmlformats.org/drawingml/2006/wordprocessingDrawing" xmlns:w10="urn:schemas-microsoft-com:office:word" xmlns:w="http://schemas.openxmlformats.org/wordprocessingml/2006/main" xmlns:w14="http://schemas.microsoft.com/office/word/2010/wordml" xmlns:wpg="http://schemas.microsoft.com/office/word/2010/wordprocessingGroup" xmlns:wpi="http://schemas.microsoft.com/office/word/2010/wordprocessingInk" xmlns:wne="http://schemas.microsoft.com/office/word/2006/wordml" xmlns:wps="http://schemas.microsoft.com/office/word/2010/wordprocessingShape" mc:Ignorable="w14 wp14">
   <w:body>
     <w:p>
       <w:pPr>
@@ -102,10 +102,6 @@
     </w:p>
     <w:p>
       <w:pPr>
-        <w:numPr>
-          <w:ilvl w:val="0"/>
-          <w:numId w:val="1"/>
-        </w:numPr>
         <w:shd w:val="clear" w:color="auto" w:fill="FFFFFF"/>
         <w:spacing w:before="100" w:beforeAutospacing="1" w:after="100" w:afterAutospacing="1" w:line="276" w:lineRule="auto"/>
         <w:rPr>
@@ -140,7 +136,6 @@
       <w:pPr>
         <w:shd w:val="clear" w:color="auto" w:fill="FFFFFF"/>
         <w:spacing w:before="100" w:beforeAutospacing="1" w:after="100" w:afterAutospacing="1" w:line="276" w:lineRule="auto"/>
-        <w:ind w:left="720"/>
         <w:rPr>
           <w:rFonts w:ascii="Kannada MN" w:eastAsia="Times New Roman" w:hAnsi="Kannada MN" w:cs="Times New Roman"/>
           <w:color w:val="000000"/>
@@ -167,7 +162,7 @@
         </w:numPr>
         <w:shd w:val="clear" w:color="auto" w:fill="FFFFFF"/>
         <w:spacing w:before="100" w:beforeAutospacing="1" w:after="100" w:afterAutospacing="1" w:line="276" w:lineRule="auto"/>
-        <w:ind w:left="1890" w:hanging="450"/>
+        <w:ind w:left="450" w:hanging="450"/>
         <w:rPr>
           <w:rFonts w:ascii="Kannada MN" w:eastAsia="Times New Roman" w:hAnsi="Kannada MN" w:cs="Times New Roman"/>
           <w:color w:val="000000"/>
@@ -205,7 +200,6 @@
         <w:t xml:space="preserve">, The </w:t>
       </w:r>
       <w:proofErr w:type="spellStart"/>
-      <w:proofErr w:type="gramStart"/>
       <w:r>
         <w:rPr>
           <w:rFonts w:ascii="Kannada MN" w:eastAsia="Times New Roman" w:hAnsi="Kannada MN" w:cs="Times New Roman"/>
@@ -223,17 +217,7 @@
           <w:sz w:val="22"/>
           <w:szCs w:val="22"/>
         </w:rPr>
-        <w:t>(</w:t>
-      </w:r>
-      <w:proofErr w:type="gramEnd"/>
-      <w:r>
-        <w:rPr>
-          <w:rFonts w:ascii="Kannada MN" w:eastAsia="Times New Roman" w:hAnsi="Kannada MN" w:cs="Times New Roman"/>
-          <w:color w:val="000000"/>
-          <w:sz w:val="22"/>
-          <w:szCs w:val="22"/>
-        </w:rPr>
-        <w:t xml:space="preserve">) function is a pivotal part of the heap in that it allows us to quickly pick the highest-priority element from our heap, and is the key function needed for </w:t>
+        <w:t xml:space="preserve">() function is a pivotal part of the heap in that it allows us to quickly pick the highest-priority element from our heap, and is the key function needed for </w:t>
       </w:r>
       <w:proofErr w:type="spellStart"/>
       <w:r>
@@ -253,7 +237,25 @@
           <w:sz w:val="22"/>
           <w:szCs w:val="22"/>
         </w:rPr>
-        <w:t xml:space="preserve"> algorithm. The pop function written last week required some debugging so considerable time was spent in ensuring it was working properly for numerous test cases. </w:t>
+        <w:t xml:space="preserve"> algorithm. The pop func</w:t>
+      </w:r>
+      <w:r>
+        <w:rPr>
+          <w:rFonts w:ascii="Kannada MN" w:eastAsia="Times New Roman" w:hAnsi="Kannada MN" w:cs="Times New Roman"/>
+          <w:color w:val="000000"/>
+          <w:sz w:val="22"/>
+          <w:szCs w:val="22"/>
+        </w:rPr>
+        <w:t>tion written last week required</w:t>
+      </w:r>
+      <w:r>
+        <w:rPr>
+          <w:rFonts w:ascii="Kannada MN" w:eastAsia="Times New Roman" w:hAnsi="Kannada MN" w:cs="Times New Roman"/>
+          <w:color w:val="000000"/>
+          <w:sz w:val="22"/>
+          <w:szCs w:val="22"/>
+        </w:rPr>
+        <w:t xml:space="preserve"> debugging so considerable time was spent in ensuring it was working properly for numerous test cases. </w:t>
       </w:r>
     </w:p>
     <w:p>
@@ -265,7 +267,7 @@
         </w:numPr>
         <w:shd w:val="clear" w:color="auto" w:fill="FFFFFF"/>
         <w:spacing w:before="100" w:beforeAutospacing="1" w:after="100" w:afterAutospacing="1" w:line="276" w:lineRule="auto"/>
-        <w:ind w:left="1890" w:hanging="450"/>
+        <w:ind w:left="450" w:hanging="450"/>
         <w:rPr>
           <w:rFonts w:ascii="Kannada MN" w:eastAsia="Times New Roman" w:hAnsi="Kannada MN" w:cs="Times New Roman"/>
           <w:color w:val="000000"/>
@@ -332,7 +334,7 @@
         </w:numPr>
         <w:shd w:val="clear" w:color="auto" w:fill="FFFFFF"/>
         <w:spacing w:before="100" w:beforeAutospacing="1" w:after="100" w:afterAutospacing="1" w:line="276" w:lineRule="auto"/>
-        <w:ind w:left="1890" w:hanging="450"/>
+        <w:ind w:left="450" w:hanging="450"/>
         <w:rPr>
           <w:rFonts w:ascii="Kannada MN" w:eastAsia="Times New Roman" w:hAnsi="Kannada MN" w:cs="Times New Roman"/>
           <w:color w:val="000000"/>
@@ -376,7 +378,6 @@
       <w:pPr>
         <w:shd w:val="clear" w:color="auto" w:fill="FFFFFF"/>
         <w:spacing w:before="100" w:beforeAutospacing="1" w:after="100" w:afterAutospacing="1" w:line="276" w:lineRule="auto"/>
-        <w:ind w:left="360"/>
         <w:rPr>
           <w:rFonts w:ascii="Kannada MN" w:eastAsia="Times New Roman" w:hAnsi="Kannada MN" w:cs="Times New Roman"/>
           <w:color w:val="000000"/>
@@ -425,7 +426,6 @@
       <w:pPr>
         <w:shd w:val="clear" w:color="auto" w:fill="FFFFFF"/>
         <w:spacing w:before="100" w:beforeAutospacing="1" w:after="100" w:afterAutospacing="1" w:line="276" w:lineRule="auto"/>
-        <w:ind w:left="360"/>
         <w:rPr>
           <w:rFonts w:ascii="Kannada MN" w:hAnsi="Kannada MN"/>
           <w:sz w:val="22"/>
@@ -465,7 +465,6 @@
       <w:pPr>
         <w:shd w:val="clear" w:color="auto" w:fill="FFFFFF"/>
         <w:spacing w:before="100" w:beforeAutospacing="1" w:after="100" w:afterAutospacing="1" w:line="276" w:lineRule="auto"/>
-        <w:ind w:left="360"/>
         <w:rPr>
           <w:rFonts w:ascii="Kannada MN" w:hAnsi="Kannada MN"/>
           <w:sz w:val="22"/>
@@ -555,7 +554,6 @@
       <w:pPr>
         <w:shd w:val="clear" w:color="auto" w:fill="FFFFFF"/>
         <w:spacing w:before="100" w:beforeAutospacing="1" w:after="100" w:afterAutospacing="1" w:line="276" w:lineRule="auto"/>
-        <w:ind w:left="360"/>
         <w:rPr>
           <w:rFonts w:ascii="Kannada MN" w:hAnsi="Kannada MN"/>
           <w:sz w:val="22"/>
@@ -577,7 +575,7 @@
           <w:sz w:val="22"/>
           <w:szCs w:val="22"/>
         </w:rPr>
-        <w:t>connecting</w:t>
+        <w:t>connecting-urls.py</w:t>
       </w:r>
       <w:proofErr w:type="gramEnd"/>
       <w:r>
@@ -586,7 +584,7 @@
           <w:sz w:val="22"/>
           <w:szCs w:val="22"/>
         </w:rPr>
-        <w:t>-urls.py -d 3</w:t>
+        <w:t xml:space="preserve"> -d 3</w:t>
       </w:r>
       <w:r>
         <w:rPr>
@@ -601,7 +599,6 @@
       <w:pPr>
         <w:shd w:val="clear" w:color="auto" w:fill="FFFFFF"/>
         <w:spacing w:before="100" w:beforeAutospacing="1" w:after="100" w:afterAutospacing="1" w:line="276" w:lineRule="auto"/>
-        <w:ind w:left="360"/>
         <w:rPr>
           <w:rFonts w:ascii="Kannada MN" w:hAnsi="Kannada MN"/>
           <w:sz w:val="22"/>
@@ -679,7 +676,6 @@
       <w:pPr>
         <w:shd w:val="clear" w:color="auto" w:fill="FFFFFF"/>
         <w:spacing w:before="100" w:beforeAutospacing="1" w:after="100" w:afterAutospacing="1" w:line="276" w:lineRule="auto"/>
-        <w:ind w:left="360"/>
         <w:rPr>
           <w:rFonts w:ascii="Kannada MN" w:eastAsia="Times New Roman" w:hAnsi="Kannada MN" w:cs="Times New Roman"/>
           <w:color w:val="000000"/>
@@ -705,133 +701,320 @@
           <w:sz w:val="22"/>
           <w:szCs w:val="22"/>
         </w:rPr>
-        <w:t xml:space="preserve"> The only problem we ran into this week was </w:t>
-      </w:r>
-      <w:r>
-        <w:rPr>
-          <w:rFonts w:ascii="Kannada MN" w:eastAsia="Times New Roman" w:hAnsi="Kannada MN" w:cs="Times New Roman"/>
-          <w:color w:val="000000"/>
-          <w:sz w:val="22"/>
-          <w:szCs w:val="22"/>
-        </w:rPr>
-        <w:t xml:space="preserve">finding the </w:t>
-      </w:r>
-      <w:r>
-        <w:rPr>
-          <w:rFonts w:ascii="Kannada MN" w:eastAsia="Times New Roman" w:hAnsi="Kannada MN" w:cs="Times New Roman"/>
-          <w:color w:val="000000"/>
-          <w:sz w:val="22"/>
-          <w:szCs w:val="22"/>
-        </w:rPr>
-        <w:t>bug</w:t>
-      </w:r>
-      <w:r>
-        <w:rPr>
-          <w:rFonts w:ascii="Kannada MN" w:eastAsia="Times New Roman" w:hAnsi="Kannada MN" w:cs="Times New Roman"/>
-          <w:color w:val="000000"/>
-          <w:sz w:val="22"/>
-          <w:szCs w:val="22"/>
-        </w:rPr>
-        <w:t xml:space="preserve"> in</w:t>
-      </w:r>
-      <w:r>
-        <w:rPr>
-          <w:rFonts w:ascii="Kannada MN" w:eastAsia="Times New Roman" w:hAnsi="Kannada MN" w:cs="Times New Roman"/>
-          <w:color w:val="000000"/>
-          <w:sz w:val="22"/>
-          <w:szCs w:val="22"/>
-        </w:rPr>
-        <w:t xml:space="preserve"> a few of the </w:t>
-      </w:r>
-      <w:proofErr w:type="spellStart"/>
-      <w:r>
-        <w:rPr>
-          <w:rFonts w:ascii="Kannada MN" w:eastAsia="Times New Roman" w:hAnsi="Kannada MN" w:cs="Times New Roman"/>
-          <w:color w:val="000000"/>
-          <w:sz w:val="22"/>
-          <w:szCs w:val="22"/>
-        </w:rPr>
-        <w:t>Fibheap</w:t>
-      </w:r>
-      <w:proofErr w:type="spellEnd"/>
-      <w:r>
-        <w:rPr>
-          <w:rFonts w:ascii="Kannada MN" w:eastAsia="Times New Roman" w:hAnsi="Kannada MN" w:cs="Times New Roman"/>
-          <w:color w:val="000000"/>
-          <w:sz w:val="22"/>
-          <w:szCs w:val="22"/>
-        </w:rPr>
-        <w:t xml:space="preserve"> functions, particularly pop. The issue ended up being </w:t>
-      </w:r>
-      <w:proofErr w:type="gramStart"/>
-      <w:r>
-        <w:rPr>
-          <w:rFonts w:ascii="Kannada MN" w:eastAsia="Times New Roman" w:hAnsi="Kannada MN" w:cs="Times New Roman"/>
-          <w:color w:val="000000"/>
-          <w:sz w:val="22"/>
-          <w:szCs w:val="22"/>
-        </w:rPr>
-        <w:t>a of</w:t>
-      </w:r>
-      <w:proofErr w:type="gramEnd"/>
-      <w:r>
-        <w:rPr>
-          <w:rFonts w:ascii="Kannada MN" w:eastAsia="Times New Roman" w:hAnsi="Kannada MN" w:cs="Times New Roman"/>
-          <w:color w:val="000000"/>
-          <w:sz w:val="22"/>
-          <w:szCs w:val="22"/>
-        </w:rPr>
-        <w:t xml:space="preserve"> combination of a m</w:t>
-      </w:r>
-      <w:r>
-        <w:rPr>
-          <w:rFonts w:ascii="Kannada MN" w:eastAsia="Times New Roman" w:hAnsi="Kannada MN" w:cs="Times New Roman"/>
-          <w:color w:val="000000"/>
-          <w:sz w:val="22"/>
-          <w:szCs w:val="22"/>
-        </w:rPr>
-        <w:t xml:space="preserve">istake in the python syntax (remembering that </w:t>
-      </w:r>
-      <w:r>
-        <w:rPr>
-          <w:rFonts w:ascii="Kannada MN" w:eastAsia="Times New Roman" w:hAnsi="Kannada MN" w:cs="Times New Roman"/>
-          <w:color w:val="000000"/>
-          <w:sz w:val="22"/>
-          <w:szCs w:val="22"/>
-        </w:rPr>
-        <w:t xml:space="preserve">we all learned Python from scratch for this project) and an issue </w:t>
-      </w:r>
-      <w:r>
-        <w:rPr>
-          <w:rFonts w:ascii="Kannada MN" w:eastAsia="Times New Roman" w:hAnsi="Kannada MN" w:cs="Times New Roman"/>
-          <w:color w:val="000000"/>
-          <w:sz w:val="22"/>
-          <w:szCs w:val="22"/>
-        </w:rPr>
-        <w:t>with</w:t>
-      </w:r>
-      <w:r>
-        <w:rPr>
-          <w:rFonts w:ascii="Kannada MN" w:eastAsia="Times New Roman" w:hAnsi="Kannada MN" w:cs="Times New Roman"/>
-          <w:color w:val="000000"/>
-          <w:sz w:val="22"/>
-          <w:szCs w:val="22"/>
-        </w:rPr>
-        <w:t xml:space="preserve"> pointers.  </w:t>
+        <w:t> </w:t>
       </w:r>
     </w:p>
     <w:p>
       <w:pPr>
         <w:shd w:val="clear" w:color="auto" w:fill="FFFFFF"/>
         <w:spacing w:before="100" w:beforeAutospacing="1" w:after="100" w:afterAutospacing="1" w:line="276" w:lineRule="auto"/>
-        <w:ind w:left="720"/>
-        <w:rPr>
-          <w:rFonts w:ascii="Kannada MN" w:eastAsia="Times New Roman" w:hAnsi="Kannada MN" w:cs="Times New Roman"/>
-          <w:color w:val="000000"/>
-          <w:sz w:val="22"/>
-          <w:szCs w:val="22"/>
-        </w:rPr>
-      </w:pPr>
+        <w:rPr>
+          <w:rFonts w:ascii="Kannada MN" w:eastAsia="Times New Roman" w:hAnsi="Kannada MN" w:cs="Times New Roman"/>
+          <w:color w:val="000000"/>
+          <w:sz w:val="22"/>
+          <w:szCs w:val="22"/>
+        </w:rPr>
+      </w:pPr>
+      <w:r>
+        <w:rPr>
+          <w:rFonts w:ascii="Kannada MN" w:eastAsia="Times New Roman" w:hAnsi="Kannada MN" w:cs="Times New Roman"/>
+          <w:color w:val="000000"/>
+          <w:sz w:val="22"/>
+          <w:szCs w:val="22"/>
+        </w:rPr>
+        <w:t xml:space="preserve">The only problem we ran into this week was </w:t>
+      </w:r>
+      <w:r>
+        <w:rPr>
+          <w:rFonts w:ascii="Kannada MN" w:eastAsia="Times New Roman" w:hAnsi="Kannada MN" w:cs="Times New Roman"/>
+          <w:color w:val="000000"/>
+          <w:sz w:val="22"/>
+          <w:szCs w:val="22"/>
+        </w:rPr>
+        <w:t xml:space="preserve">finding the </w:t>
+      </w:r>
+      <w:r>
+        <w:rPr>
+          <w:rFonts w:ascii="Kannada MN" w:eastAsia="Times New Roman" w:hAnsi="Kannada MN" w:cs="Times New Roman"/>
+          <w:color w:val="000000"/>
+          <w:sz w:val="22"/>
+          <w:szCs w:val="22"/>
+        </w:rPr>
+        <w:t>bug</w:t>
+      </w:r>
+      <w:r>
+        <w:rPr>
+          <w:rFonts w:ascii="Kannada MN" w:eastAsia="Times New Roman" w:hAnsi="Kannada MN" w:cs="Times New Roman"/>
+          <w:color w:val="000000"/>
+          <w:sz w:val="22"/>
+          <w:szCs w:val="22"/>
+        </w:rPr>
+        <w:t xml:space="preserve"> in</w:t>
+      </w:r>
+      <w:r>
+        <w:rPr>
+          <w:rFonts w:ascii="Kannada MN" w:eastAsia="Times New Roman" w:hAnsi="Kannada MN" w:cs="Times New Roman"/>
+          <w:color w:val="000000"/>
+          <w:sz w:val="22"/>
+          <w:szCs w:val="22"/>
+        </w:rPr>
+        <w:t xml:space="preserve"> a few of the </w:t>
+      </w:r>
+      <w:proofErr w:type="spellStart"/>
+      <w:r>
+        <w:rPr>
+          <w:rFonts w:ascii="Kannada MN" w:eastAsia="Times New Roman" w:hAnsi="Kannada MN" w:cs="Times New Roman"/>
+          <w:color w:val="000000"/>
+          <w:sz w:val="22"/>
+          <w:szCs w:val="22"/>
+        </w:rPr>
+        <w:t>Fibheap</w:t>
+      </w:r>
+      <w:proofErr w:type="spellEnd"/>
+      <w:r>
+        <w:rPr>
+          <w:rFonts w:ascii="Kannada MN" w:eastAsia="Times New Roman" w:hAnsi="Kannada MN" w:cs="Times New Roman"/>
+          <w:color w:val="000000"/>
+          <w:sz w:val="22"/>
+          <w:szCs w:val="22"/>
+        </w:rPr>
+        <w:t xml:space="preserve"> functions, particularly pop. The issue ended up being a combination </w:t>
+      </w:r>
+      <w:r>
+        <w:rPr>
+          <w:rFonts w:ascii="Kannada MN" w:eastAsia="Times New Roman" w:hAnsi="Kannada MN" w:cs="Times New Roman"/>
+          <w:color w:val="000000"/>
+          <w:sz w:val="22"/>
+          <w:szCs w:val="22"/>
+        </w:rPr>
+        <w:t>several different types of bugs, including</w:t>
+      </w:r>
+      <w:r>
+        <w:rPr>
+          <w:rFonts w:ascii="Kannada MN" w:eastAsia="Times New Roman" w:hAnsi="Kannada MN" w:cs="Times New Roman"/>
+          <w:color w:val="000000"/>
+          <w:sz w:val="22"/>
+          <w:szCs w:val="22"/>
+        </w:rPr>
+        <w:t xml:space="preserve"> m</w:t>
+      </w:r>
+      <w:r>
+        <w:rPr>
+          <w:rFonts w:ascii="Kannada MN" w:eastAsia="Times New Roman" w:hAnsi="Kannada MN" w:cs="Times New Roman"/>
+          <w:color w:val="000000"/>
+          <w:sz w:val="22"/>
+          <w:szCs w:val="22"/>
+        </w:rPr>
+        <w:t>istake</w:t>
+      </w:r>
+      <w:r>
+        <w:rPr>
+          <w:rFonts w:ascii="Kannada MN" w:eastAsia="Times New Roman" w:hAnsi="Kannada MN" w:cs="Times New Roman"/>
+          <w:color w:val="000000"/>
+          <w:sz w:val="22"/>
+          <w:szCs w:val="22"/>
+        </w:rPr>
+        <w:t>s</w:t>
+      </w:r>
+      <w:r>
+        <w:rPr>
+          <w:rFonts w:ascii="Kannada MN" w:eastAsia="Times New Roman" w:hAnsi="Kannada MN" w:cs="Times New Roman"/>
+          <w:color w:val="000000"/>
+          <w:sz w:val="22"/>
+          <w:szCs w:val="22"/>
+        </w:rPr>
+        <w:t xml:space="preserve"> in the python syntax (</w:t>
+      </w:r>
+      <w:r>
+        <w:rPr>
+          <w:rFonts w:ascii="Kannada MN" w:eastAsia="Times New Roman" w:hAnsi="Kannada MN" w:cs="Times New Roman"/>
+          <w:color w:val="000000"/>
+          <w:sz w:val="22"/>
+          <w:szCs w:val="22"/>
+        </w:rPr>
+        <w:t>reminder</w:t>
+      </w:r>
+      <w:r>
+        <w:rPr>
+          <w:rFonts w:ascii="Kannada MN" w:eastAsia="Times New Roman" w:hAnsi="Kannada MN" w:cs="Times New Roman"/>
+          <w:color w:val="000000"/>
+          <w:sz w:val="22"/>
+          <w:szCs w:val="22"/>
+        </w:rPr>
+        <w:t xml:space="preserve"> that </w:t>
+      </w:r>
+      <w:r>
+        <w:rPr>
+          <w:rFonts w:ascii="Kannada MN" w:eastAsia="Times New Roman" w:hAnsi="Kannada MN" w:cs="Times New Roman"/>
+          <w:color w:val="000000"/>
+          <w:sz w:val="22"/>
+          <w:szCs w:val="22"/>
+        </w:rPr>
+        <w:t>we all learned Python from scratch for this project)</w:t>
+      </w:r>
+      <w:r>
+        <w:rPr>
+          <w:rFonts w:ascii="Kannada MN" w:eastAsia="Times New Roman" w:hAnsi="Kannada MN" w:cs="Times New Roman"/>
+          <w:color w:val="000000"/>
+          <w:sz w:val="22"/>
+          <w:szCs w:val="22"/>
+        </w:rPr>
+        <w:t xml:space="preserve">, logical flow issues, and problems </w:t>
+      </w:r>
+      <w:r>
+        <w:rPr>
+          <w:rFonts w:ascii="Kannada MN" w:eastAsia="Times New Roman" w:hAnsi="Kannada MN" w:cs="Times New Roman"/>
+          <w:color w:val="000000"/>
+          <w:sz w:val="22"/>
+          <w:szCs w:val="22"/>
+        </w:rPr>
+        <w:t>with</w:t>
+      </w:r>
+      <w:r>
+        <w:rPr>
+          <w:rFonts w:ascii="Kannada MN" w:eastAsia="Times New Roman" w:hAnsi="Kannada MN" w:cs="Times New Roman"/>
+          <w:color w:val="000000"/>
+          <w:sz w:val="22"/>
+          <w:szCs w:val="22"/>
+        </w:rPr>
+        <w:t xml:space="preserve"> pointers.  </w:t>
+      </w:r>
+      <w:bookmarkStart w:id="0" w:name="_GoBack"/>
+      <w:bookmarkEnd w:id="0"/>
+    </w:p>
+    <w:p>
+      <w:pPr>
+        <w:shd w:val="clear" w:color="auto" w:fill="FFFFFF"/>
+        <w:spacing w:before="100" w:beforeAutospacing="1" w:after="100" w:afterAutospacing="1" w:line="276" w:lineRule="auto"/>
+        <w:rPr>
+          <w:rFonts w:ascii="Kannada MN" w:eastAsia="Times New Roman" w:hAnsi="Kannada MN" w:cs="Times New Roman"/>
+          <w:color w:val="000000"/>
+          <w:sz w:val="22"/>
+          <w:szCs w:val="22"/>
+        </w:rPr>
+      </w:pPr>
+      <w:r>
+        <w:rPr>
+          <w:rFonts w:ascii="Kannada MN" w:eastAsia="Times New Roman" w:hAnsi="Kannada MN" w:cs="Times New Roman"/>
+          <w:b/>
+          <w:bCs/>
+          <w:color w:val="000000"/>
+          <w:sz w:val="22"/>
+          <w:szCs w:val="22"/>
+        </w:rPr>
+        <w:t>Teamwork:</w:t>
+      </w:r>
+      <w:r>
+        <w:rPr>
+          <w:rFonts w:ascii="Kannada MN" w:eastAsia="Times New Roman" w:hAnsi="Kannada MN" w:cs="Times New Roman"/>
+          <w:color w:val="000000"/>
+          <w:sz w:val="22"/>
+          <w:szCs w:val="22"/>
+        </w:rPr>
+        <w:t> </w:t>
+      </w:r>
+    </w:p>
+    <w:p>
+      <w:pPr>
+        <w:shd w:val="clear" w:color="auto" w:fill="FFFFFF"/>
+        <w:spacing w:before="100" w:beforeAutospacing="1" w:after="100" w:afterAutospacing="1" w:line="276" w:lineRule="auto"/>
+        <w:rPr>
+          <w:rFonts w:ascii="Kannada MN" w:eastAsia="Times New Roman" w:hAnsi="Kannada MN" w:cs="Times New Roman"/>
+          <w:color w:val="000000"/>
+          <w:sz w:val="22"/>
+          <w:szCs w:val="22"/>
+        </w:rPr>
+      </w:pPr>
+      <w:r>
+        <w:rPr>
+          <w:rFonts w:ascii="Kannada MN" w:eastAsia="Times New Roman" w:hAnsi="Kannada MN" w:cs="Times New Roman"/>
+          <w:color w:val="000000"/>
+          <w:sz w:val="22"/>
+          <w:szCs w:val="22"/>
+        </w:rPr>
+        <w:t xml:space="preserve">Working together on the project has been successful with the caveat that not all members of the group have the same time availability to spend on Harvard related work. Carolina works full time </w:t>
+      </w:r>
+      <w:r>
+        <w:rPr>
+          <w:rFonts w:ascii="Kannada MN" w:eastAsia="Times New Roman" w:hAnsi="Kannada MN" w:cs="Times New Roman"/>
+          <w:color w:val="000000"/>
+          <w:sz w:val="22"/>
+          <w:szCs w:val="22"/>
+        </w:rPr>
+        <w:lastRenderedPageBreak/>
+        <w:t xml:space="preserve">and can only spend evenings and weekends on Harvard while Cindy and Jeanette have been able to dedicate more hours to the project during the day. In order to avoid an imbalance in the workload division, Carolina will be responsible for a larger portion of the extensions planned for the project. </w:t>
+      </w:r>
+    </w:p>
+    <w:p>
+      <w:pPr>
+        <w:shd w:val="clear" w:color="auto" w:fill="FFFFFF"/>
+        <w:spacing w:before="100" w:beforeAutospacing="1" w:after="100" w:afterAutospacing="1" w:line="276" w:lineRule="auto"/>
+        <w:rPr>
+          <w:rFonts w:ascii="Kannada MN" w:eastAsia="Times New Roman" w:hAnsi="Kannada MN" w:cs="Times New Roman"/>
+          <w:color w:val="000000"/>
+          <w:sz w:val="22"/>
+          <w:szCs w:val="22"/>
+        </w:rPr>
+      </w:pPr>
+      <w:r>
+        <w:rPr>
+          <w:rFonts w:ascii="Kannada MN" w:eastAsia="Times New Roman" w:hAnsi="Kannada MN" w:cs="Times New Roman"/>
+          <w:b/>
+          <w:bCs/>
+          <w:color w:val="000000"/>
+          <w:sz w:val="22"/>
+          <w:szCs w:val="22"/>
+        </w:rPr>
+        <w:t>Plan:</w:t>
+      </w:r>
+      <w:r>
+        <w:rPr>
+          <w:rFonts w:ascii="Kannada MN" w:eastAsia="Times New Roman" w:hAnsi="Kannada MN" w:cs="Times New Roman"/>
+          <w:color w:val="000000"/>
+          <w:sz w:val="22"/>
+          <w:szCs w:val="22"/>
+        </w:rPr>
+        <w:t> </w:t>
+      </w:r>
+    </w:p>
+    <w:p>
+      <w:pPr>
+        <w:shd w:val="clear" w:color="auto" w:fill="FFFFFF"/>
+        <w:spacing w:before="100" w:beforeAutospacing="1" w:after="100" w:afterAutospacing="1" w:line="276" w:lineRule="auto"/>
+        <w:rPr>
+          <w:rFonts w:ascii="Kannada MN" w:eastAsia="Times New Roman" w:hAnsi="Kannada MN" w:cs="Times New Roman"/>
+          <w:color w:val="000000"/>
+          <w:sz w:val="22"/>
+          <w:szCs w:val="22"/>
+        </w:rPr>
+      </w:pPr>
+      <w:r>
+        <w:rPr>
+          <w:rFonts w:ascii="Kannada MN" w:eastAsia="Times New Roman" w:hAnsi="Kannada MN" w:cs="Times New Roman"/>
+          <w:color w:val="000000"/>
+          <w:sz w:val="22"/>
+          <w:szCs w:val="22"/>
+        </w:rPr>
+        <w:t>At this point we are working on polishing the core code, and adding interesting extensions to the project. Fo</w:t>
+      </w:r>
+      <w:r>
+        <w:rPr>
+          <w:rFonts w:ascii="Kannada MN" w:eastAsia="Times New Roman" w:hAnsi="Kannada MN" w:cs="Times New Roman"/>
+          <w:color w:val="000000"/>
+          <w:sz w:val="22"/>
+          <w:szCs w:val="22"/>
+        </w:rPr>
+        <w:t>r this upcoming week we plan on</w:t>
+      </w:r>
+      <w:r>
+        <w:rPr>
+          <w:rFonts w:ascii="Kannada MN" w:eastAsia="Times New Roman" w:hAnsi="Kannada MN" w:cs="Times New Roman"/>
+          <w:color w:val="000000"/>
+          <w:sz w:val="22"/>
+          <w:szCs w:val="22"/>
+        </w:rPr>
+        <w:t>:</w:t>
+      </w:r>
     </w:p>
     <w:p>
       <w:pPr>
@@ -842,44 +1025,60 @@
         <w:shd w:val="clear" w:color="auto" w:fill="FFFFFF"/>
         <w:spacing w:before="100" w:beforeAutospacing="1" w:after="100" w:afterAutospacing="1" w:line="276" w:lineRule="auto"/>
         <w:rPr>
-          <w:rFonts w:ascii="Kannada MN" w:eastAsia="Times New Roman" w:hAnsi="Kannada MN" w:cs="Times New Roman"/>
-          <w:color w:val="000000"/>
-          <w:sz w:val="22"/>
-          <w:szCs w:val="22"/>
-        </w:rPr>
-      </w:pPr>
-      <w:r>
-        <w:rPr>
-          <w:rFonts w:ascii="Kannada MN" w:eastAsia="Times New Roman" w:hAnsi="Kannada MN" w:cs="Times New Roman"/>
-          <w:b/>
-          <w:bCs/>
-          <w:color w:val="000000"/>
-          <w:sz w:val="22"/>
-          <w:szCs w:val="22"/>
-        </w:rPr>
-        <w:t>Teamwork:</w:t>
-      </w:r>
-      <w:r>
-        <w:rPr>
-          <w:rFonts w:ascii="Kannada MN" w:eastAsia="Times New Roman" w:hAnsi="Kannada MN" w:cs="Times New Roman"/>
-          <w:color w:val="000000"/>
-          <w:sz w:val="22"/>
-          <w:szCs w:val="22"/>
-        </w:rPr>
-        <w:t xml:space="preserve"> Working together on the project has been successful with the caveat that not all members of the group have the same time availability to spend on Harvard related work. Carolina works full time and can only spend evenings and weekends on Harvard while Cindy and Jeanette have been able to dedicate more hours to the project during the day. In order to avoid an imbalance in the workload division, Carolina will be responsible for a larger portion of the extensions planned for the project. </w:t>
-      </w:r>
-    </w:p>
-    <w:p>
-      <w:pPr>
-        <w:shd w:val="clear" w:color="auto" w:fill="FFFFFF"/>
-        <w:spacing w:before="100" w:beforeAutospacing="1" w:after="100" w:afterAutospacing="1" w:line="276" w:lineRule="auto"/>
-        <w:rPr>
-          <w:rFonts w:ascii="Kannada MN" w:eastAsia="Times New Roman" w:hAnsi="Kannada MN" w:cs="Times New Roman"/>
-          <w:color w:val="000000"/>
-          <w:sz w:val="22"/>
-          <w:szCs w:val="22"/>
-        </w:rPr>
-      </w:pPr>
+          <w:rFonts w:ascii="Kannada MN" w:hAnsi="Kannada MN" w:cs="Times New Roman"/>
+          <w:sz w:val="22"/>
+          <w:szCs w:val="22"/>
+        </w:rPr>
+      </w:pPr>
+      <w:r>
+        <w:rPr>
+          <w:rFonts w:ascii="Kannada MN" w:eastAsia="Times New Roman" w:hAnsi="Kannada MN" w:cs="Times New Roman"/>
+          <w:color w:val="000000"/>
+          <w:sz w:val="22"/>
+          <w:szCs w:val="22"/>
+        </w:rPr>
+        <w:t xml:space="preserve">Use a data visualization algorithm (such as </w:t>
+      </w:r>
+      <w:proofErr w:type="spellStart"/>
+      <w:r>
+        <w:rPr>
+          <w:rFonts w:ascii="Kannada MN" w:eastAsia="Times New Roman" w:hAnsi="Kannada MN" w:cs="Times New Roman"/>
+          <w:color w:val="000000"/>
+          <w:sz w:val="22"/>
+          <w:szCs w:val="22"/>
+        </w:rPr>
+        <w:t>NetworkX</w:t>
+      </w:r>
+      <w:proofErr w:type="spellEnd"/>
+      <w:r>
+        <w:rPr>
+          <w:rFonts w:ascii="Kannada MN" w:eastAsia="Times New Roman" w:hAnsi="Kannada MN" w:cs="Times New Roman"/>
+          <w:color w:val="000000"/>
+          <w:sz w:val="22"/>
+          <w:szCs w:val="22"/>
+        </w:rPr>
+        <w:t xml:space="preserve"> or </w:t>
+      </w:r>
+      <w:proofErr w:type="spellStart"/>
+      <w:r>
+        <w:rPr>
+          <w:rFonts w:ascii="Kannada MN" w:eastAsia="Times New Roman" w:hAnsi="Kannada MN" w:cs="Times New Roman"/>
+          <w:color w:val="000000"/>
+          <w:sz w:val="22"/>
+          <w:szCs w:val="22"/>
+        </w:rPr>
+        <w:t>Ubigraph</w:t>
+      </w:r>
+      <w:proofErr w:type="spellEnd"/>
+      <w:r>
+        <w:rPr>
+          <w:rFonts w:ascii="Kannada MN" w:eastAsia="Times New Roman" w:hAnsi="Kannada MN" w:cs="Times New Roman"/>
+          <w:color w:val="000000"/>
+          <w:sz w:val="22"/>
+          <w:szCs w:val="22"/>
+        </w:rPr>
+        <w:t xml:space="preserve">) to create a visual representation of the mapped links along with the shortest path between two given links.  (Carolina) </w:t>
+      </w:r>
     </w:p>
     <w:p>
       <w:pPr>
@@ -890,16 +1089,141 @@
         <w:shd w:val="clear" w:color="auto" w:fill="FFFFFF"/>
         <w:spacing w:before="100" w:beforeAutospacing="1" w:after="100" w:afterAutospacing="1" w:line="276" w:lineRule="auto"/>
         <w:rPr>
-          <w:rFonts w:ascii="Kannada MN" w:eastAsia="Times New Roman" w:hAnsi="Kannada MN" w:cs="Times New Roman"/>
-          <w:color w:val="000000"/>
-          <w:sz w:val="22"/>
-          <w:szCs w:val="22"/>
-        </w:rPr>
-      </w:pPr>
-      <w:r>
-        <w:rPr>
-          <w:rFonts w:ascii="Kannada MN" w:eastAsia="Times New Roman" w:hAnsi="Kannada MN" w:cs="Times New Roman"/>
-          <w:color w:val="000000"/>
+          <w:rFonts w:ascii="Kannada MN" w:hAnsi="Kannada MN"/>
+          <w:sz w:val="22"/>
+          <w:szCs w:val="22"/>
+        </w:rPr>
+      </w:pPr>
+      <w:r>
+        <w:rPr>
+          <w:rFonts w:ascii="Kannada MN" w:eastAsia="Times New Roman" w:hAnsi="Kannada MN" w:cs="Times New Roman"/>
+          <w:color w:val="000000"/>
+          <w:sz w:val="22"/>
+          <w:szCs w:val="22"/>
+        </w:rPr>
+        <w:t>Implement a</w:t>
+      </w:r>
+      <w:r>
+        <w:rPr>
+          <w:rFonts w:ascii="Kannada MN" w:eastAsia="Times New Roman" w:hAnsi="Kannada MN" w:cs="Times New Roman"/>
+          <w:color w:val="000000"/>
+          <w:sz w:val="22"/>
+          <w:szCs w:val="22"/>
+        </w:rPr>
+        <w:t xml:space="preserve"> second extension where we apply the </w:t>
+      </w:r>
+      <w:proofErr w:type="spellStart"/>
+      <w:r>
+        <w:rPr>
+          <w:rFonts w:ascii="Kannada MN" w:eastAsia="Times New Roman" w:hAnsi="Kannada MN" w:cs="Times New Roman"/>
+          <w:color w:val="000000"/>
+          <w:sz w:val="22"/>
+          <w:szCs w:val="22"/>
+        </w:rPr>
+        <w:t>Fibheap</w:t>
+      </w:r>
+      <w:proofErr w:type="spellEnd"/>
+      <w:r>
+        <w:rPr>
+          <w:rFonts w:ascii="Kannada MN" w:eastAsia="Times New Roman" w:hAnsi="Kannada MN" w:cs="Times New Roman"/>
+          <w:color w:val="000000"/>
+          <w:sz w:val="22"/>
+          <w:szCs w:val="22"/>
+        </w:rPr>
+        <w:t xml:space="preserve"> and </w:t>
+      </w:r>
+      <w:proofErr w:type="spellStart"/>
+      <w:r>
+        <w:rPr>
+          <w:rFonts w:ascii="Kannada MN" w:eastAsia="Times New Roman" w:hAnsi="Kannada MN" w:cs="Times New Roman"/>
+          <w:color w:val="000000"/>
+          <w:sz w:val="22"/>
+          <w:szCs w:val="22"/>
+        </w:rPr>
+        <w:t>Dijkstra’s</w:t>
+      </w:r>
+      <w:proofErr w:type="spellEnd"/>
+      <w:r>
+        <w:rPr>
+          <w:rFonts w:ascii="Kannada MN" w:eastAsia="Times New Roman" w:hAnsi="Kannada MN" w:cs="Times New Roman"/>
+          <w:color w:val="000000"/>
+          <w:sz w:val="22"/>
+          <w:szCs w:val="22"/>
+        </w:rPr>
+        <w:t xml:space="preserve"> to another type of network such as a social network. For example, we are considering implementing a </w:t>
+      </w:r>
+      <w:r>
+        <w:rPr>
+          <w:rFonts w:ascii="Kannada MN" w:hAnsi="Kannada MN" w:cs="Times New Roman"/>
+          <w:sz w:val="22"/>
+          <w:szCs w:val="22"/>
+        </w:rPr>
+        <w:t xml:space="preserve">“social web crawler” which identifies </w:t>
+      </w:r>
+      <w:r>
+        <w:rPr>
+          <w:rFonts w:ascii="Kannada MN" w:hAnsi="Kannada MN" w:cs="Times New Roman"/>
+          <w:sz w:val="22"/>
+          <w:szCs w:val="22"/>
+        </w:rPr>
+        <w:t xml:space="preserve">how a given person is connected to another person on Facebook. However, it looks like we aren’t able to access a given person’s friends unless we have explicit information from each person whose friends list we crawl. This </w:t>
+      </w:r>
+      <w:r>
+        <w:rPr>
+          <w:rFonts w:ascii="Kannada MN" w:hAnsi="Kannada MN" w:cs="Times New Roman"/>
+          <w:sz w:val="22"/>
+          <w:szCs w:val="22"/>
+        </w:rPr>
+        <w:t>will likely</w:t>
+      </w:r>
+      <w:r>
+        <w:rPr>
+          <w:rFonts w:ascii="Kannada MN" w:hAnsi="Kannada MN" w:cs="Times New Roman"/>
+          <w:sz w:val="22"/>
+          <w:szCs w:val="22"/>
+        </w:rPr>
+        <w:t xml:space="preserve"> prove to be a logistical challenge</w:t>
+      </w:r>
+      <w:r>
+        <w:rPr>
+          <w:rFonts w:ascii="Kannada MN" w:hAnsi="Kannada MN" w:cs="Times New Roman"/>
+          <w:sz w:val="22"/>
+          <w:szCs w:val="22"/>
+        </w:rPr>
+        <w:t xml:space="preserve"> – hence, </w:t>
+      </w:r>
+      <w:r>
+        <w:rPr>
+          <w:rFonts w:ascii="Kannada MN" w:hAnsi="Kannada MN" w:cs="Times New Roman"/>
+          <w:sz w:val="22"/>
+          <w:szCs w:val="22"/>
+          <w:u w:val="single"/>
+        </w:rPr>
+        <w:t xml:space="preserve">we would welcome ideas and guidance from the TF on what other networks are publicly accessible and that we can crawl to feed data into our </w:t>
+      </w:r>
+      <w:proofErr w:type="spellStart"/>
+      <w:r>
+        <w:rPr>
+          <w:rFonts w:ascii="Kannada MN" w:hAnsi="Kannada MN" w:cs="Times New Roman"/>
+          <w:sz w:val="22"/>
+          <w:szCs w:val="22"/>
+          <w:u w:val="single"/>
+        </w:rPr>
+        <w:t>fibheap</w:t>
+      </w:r>
+      <w:proofErr w:type="spellEnd"/>
+      <w:r>
+        <w:rPr>
+          <w:rFonts w:ascii="Kannada MN" w:hAnsi="Kannada MN" w:cs="Times New Roman"/>
+          <w:sz w:val="22"/>
+          <w:szCs w:val="22"/>
+          <w:u w:val="single"/>
+        </w:rPr>
+        <w:t>/ crawler</w:t>
+      </w:r>
+      <w:r>
+        <w:rPr>
+          <w:rFonts w:ascii="Kannada MN" w:hAnsi="Kannada MN" w:cs="Times New Roman"/>
           <w:sz w:val="22"/>
           <w:szCs w:val="22"/>
         </w:rPr>
@@ -907,180 +1231,11 @@
       </w:r>
       <w:r>
         <w:rPr>
-          <w:rFonts w:ascii="Kannada MN" w:eastAsia="Times New Roman" w:hAnsi="Kannada MN" w:cs="Times New Roman"/>
-          <w:b/>
-          <w:bCs/>
-          <w:color w:val="000000"/>
-          <w:sz w:val="22"/>
-          <w:szCs w:val="22"/>
-        </w:rPr>
-        <w:t>Plan:</w:t>
-      </w:r>
-      <w:r>
-        <w:rPr>
-          <w:rFonts w:ascii="Kannada MN" w:eastAsia="Times New Roman" w:hAnsi="Kannada MN" w:cs="Times New Roman"/>
-          <w:color w:val="000000"/>
-          <w:sz w:val="22"/>
-          <w:szCs w:val="22"/>
-        </w:rPr>
-        <w:t> </w:t>
-      </w:r>
-      <w:r>
-        <w:rPr>
-          <w:rFonts w:ascii="Kannada MN" w:eastAsia="Times New Roman" w:hAnsi="Kannada MN" w:cs="Times New Roman"/>
-          <w:color w:val="000000"/>
-          <w:sz w:val="22"/>
-          <w:szCs w:val="22"/>
-        </w:rPr>
-        <w:t>At this point we are working only on polishing the core code, and adding interesting extensions to the project. Fo</w:t>
-      </w:r>
-      <w:r>
-        <w:rPr>
-          <w:rFonts w:ascii="Kannada MN" w:eastAsia="Times New Roman" w:hAnsi="Kannada MN" w:cs="Times New Roman"/>
-          <w:color w:val="000000"/>
-          <w:sz w:val="22"/>
-          <w:szCs w:val="22"/>
-        </w:rPr>
-        <w:t>r this upcoming week we plan on</w:t>
-      </w:r>
-      <w:r>
-        <w:rPr>
-          <w:rFonts w:ascii="Kannada MN" w:eastAsia="Times New Roman" w:hAnsi="Kannada MN" w:cs="Times New Roman"/>
-          <w:color w:val="000000"/>
-          <w:sz w:val="22"/>
-          <w:szCs w:val="22"/>
-        </w:rPr>
-        <w:t>:</w:t>
-      </w:r>
-    </w:p>
-    <w:p>
-      <w:pPr>
-        <w:shd w:val="clear" w:color="auto" w:fill="FFFFFF"/>
-        <w:spacing w:before="100" w:beforeAutospacing="1" w:after="100" w:afterAutospacing="1" w:line="276" w:lineRule="auto"/>
-        <w:rPr>
-          <w:rFonts w:ascii="Kannada MN" w:eastAsia="Times New Roman" w:hAnsi="Kannada MN" w:cs="Times New Roman"/>
-          <w:color w:val="000000"/>
-          <w:sz w:val="22"/>
-          <w:szCs w:val="22"/>
-        </w:rPr>
-      </w:pPr>
-    </w:p>
-    <w:p>
-      <w:pPr>
-        <w:numPr>
-          <w:ilvl w:val="0"/>
-          <w:numId w:val="1"/>
-        </w:numPr>
-        <w:shd w:val="clear" w:color="auto" w:fill="FFFFFF"/>
-        <w:spacing w:before="100" w:beforeAutospacing="1" w:after="100" w:afterAutospacing="1" w:line="276" w:lineRule="auto"/>
-        <w:rPr>
           <w:rFonts w:ascii="Kannada MN" w:hAnsi="Kannada MN" w:cs="Times New Roman"/>
           <w:sz w:val="22"/>
           <w:szCs w:val="22"/>
         </w:rPr>
-      </w:pPr>
-      <w:r>
-        <w:rPr>
-          <w:rFonts w:ascii="Kannada MN" w:eastAsia="Times New Roman" w:hAnsi="Kannada MN" w:cs="Times New Roman"/>
-          <w:color w:val="000000"/>
-          <w:sz w:val="22"/>
-          <w:szCs w:val="22"/>
-        </w:rPr>
-        <w:t xml:space="preserve">Use a data visualization algorithm (such as </w:t>
-      </w:r>
-      <w:proofErr w:type="spellStart"/>
-      <w:r>
-        <w:rPr>
-          <w:rFonts w:ascii="Kannada MN" w:eastAsia="Times New Roman" w:hAnsi="Kannada MN" w:cs="Times New Roman"/>
-          <w:color w:val="000000"/>
-          <w:sz w:val="22"/>
-          <w:szCs w:val="22"/>
-        </w:rPr>
-        <w:t>NetworkX</w:t>
-      </w:r>
-      <w:proofErr w:type="spellEnd"/>
-      <w:r>
-        <w:rPr>
-          <w:rFonts w:ascii="Kannada MN" w:eastAsia="Times New Roman" w:hAnsi="Kannada MN" w:cs="Times New Roman"/>
-          <w:color w:val="000000"/>
-          <w:sz w:val="22"/>
-          <w:szCs w:val="22"/>
-        </w:rPr>
-        <w:t xml:space="preserve"> or </w:t>
-      </w:r>
-      <w:proofErr w:type="spellStart"/>
-      <w:r>
-        <w:rPr>
-          <w:rFonts w:ascii="Kannada MN" w:eastAsia="Times New Roman" w:hAnsi="Kannada MN" w:cs="Times New Roman"/>
-          <w:color w:val="000000"/>
-          <w:sz w:val="22"/>
-          <w:szCs w:val="22"/>
-        </w:rPr>
-        <w:t>Ubigraph</w:t>
-      </w:r>
-      <w:proofErr w:type="spellEnd"/>
-      <w:r>
-        <w:rPr>
-          <w:rFonts w:ascii="Kannada MN" w:eastAsia="Times New Roman" w:hAnsi="Kannada MN" w:cs="Times New Roman"/>
-          <w:color w:val="000000"/>
-          <w:sz w:val="22"/>
-          <w:szCs w:val="22"/>
-        </w:rPr>
-        <w:t>) to create a visual representation of the mapped links</w:t>
-      </w:r>
-      <w:bookmarkStart w:id="0" w:name="_GoBack"/>
-      <w:bookmarkEnd w:id="0"/>
-      <w:r>
-        <w:rPr>
-          <w:rFonts w:ascii="Kannada MN" w:eastAsia="Times New Roman" w:hAnsi="Kannada MN" w:cs="Times New Roman"/>
-          <w:color w:val="000000"/>
-          <w:sz w:val="22"/>
-          <w:szCs w:val="22"/>
-        </w:rPr>
-        <w:t xml:space="preserve"> along with the shortest path between two given links.  (Carolina) </w:t>
-      </w:r>
-    </w:p>
-    <w:p>
-      <w:pPr>
-        <w:shd w:val="clear" w:color="auto" w:fill="FFFFFF"/>
-        <w:spacing w:before="100" w:beforeAutospacing="1" w:after="100" w:afterAutospacing="1" w:line="276" w:lineRule="auto"/>
-        <w:rPr>
-          <w:rFonts w:ascii="Kannada MN" w:hAnsi="Kannada MN" w:cs="Times New Roman"/>
-          <w:sz w:val="22"/>
-          <w:szCs w:val="22"/>
-        </w:rPr>
-      </w:pPr>
-    </w:p>
-    <w:p>
-      <w:pPr>
-        <w:numPr>
-          <w:ilvl w:val="0"/>
-          <w:numId w:val="1"/>
-        </w:numPr>
-        <w:shd w:val="clear" w:color="auto" w:fill="FFFFFF"/>
-        <w:spacing w:before="100" w:beforeAutospacing="1" w:after="100" w:afterAutospacing="1" w:line="276" w:lineRule="auto"/>
-        <w:rPr>
-          <w:rFonts w:ascii="Kannada MN" w:hAnsi="Kannada MN"/>
-          <w:sz w:val="22"/>
-          <w:szCs w:val="22"/>
-        </w:rPr>
-      </w:pPr>
-      <w:r>
-        <w:rPr>
-          <w:rFonts w:ascii="Kannada MN" w:eastAsia="Times New Roman" w:hAnsi="Kannada MN" w:cs="Times New Roman"/>
-          <w:color w:val="000000"/>
-          <w:sz w:val="22"/>
-          <w:szCs w:val="22"/>
-        </w:rPr>
-        <w:t>Implement a</w:t>
-      </w:r>
-      <w:r>
-        <w:rPr>
-          <w:rFonts w:ascii="Kannada MN" w:hAnsi="Kannada MN" w:cs="Times New Roman"/>
-          <w:sz w:val="22"/>
-          <w:szCs w:val="22"/>
-        </w:rPr>
-        <w:t xml:space="preserve"> “social web crawler” which identifies friends for a given person on Facebook.  (Cindy and Jeanette) </w:t>
+        <w:t xml:space="preserve">(Cindy and Jeanette) </w:t>
       </w:r>
     </w:p>
     <w:sectPr>
@@ -1094,7 +1249,7 @@
 </file>
 
 <file path=word/numbering.xml><?xml version="1.0" encoding="utf-8"?>
-<w:numbering xmlns:wpc="http://schemas.microsoft.com/office/word/2010/wordprocessingCanvas" xmlns:mo="http://schemas.microsoft.com/office/mac/office/2008/main" xmlns:mc="http://schemas.openxmlformats.org/markup-compatibility/2006" xmlns:mv="urn:schemas-microsoft-com:mac:vml" xmlns:o="urn:schemas-microsoft-com:office:office" xmlns:r="http://schemas.openxmlformats.org/officeDocument/2006/relationships" xmlns:m="http://schemas.openxmlformats.org/officeDocument/2006/math" xmlns:v="urn:schemas-microsoft-com:vml" xmlns:wp14="http://schemas.microsoft.com/office/word/2010/wordprocessingDrawing" xmlns:wp="http://schemas.openxmlformats.org/drawingml/2006/wordprocessingDrawing" xmlns:w10="urn:schemas-microsoft-com:office:word" xmlns:w="http://schemas.openxmlformats.org/wordprocessingml/2006/main" xmlns:w14="http://schemas.microsoft.com/office/word/2010/wordml" xmlns:wpg="http://schemas.microsoft.com/office/word/2010/wordprocessingGroup" xmlns:wpi="http://schemas.microsoft.com/office/word/2010/wordprocessingInk" xmlns:wne="http://schemas.microsoft.com/office/word/2006/wordml" xmlns:wps="http://schemas.microsoft.com/office/word/2010/wordprocessingShape" mc:Ignorable="w14 wp14">
+<w:numbering xmlns:wpc="http://schemas.microsoft.com/office/word/2010/wordprocessingCanvas" xmlns:mc="http://schemas.openxmlformats.org/markup-compatibility/2006" xmlns:o="urn:schemas-microsoft-com:office:office" xmlns:r="http://schemas.openxmlformats.org/officeDocument/2006/relationships" xmlns:m="http://schemas.openxmlformats.org/officeDocument/2006/math" xmlns:v="urn:schemas-microsoft-com:vml" xmlns:wp14="http://schemas.microsoft.com/office/word/2010/wordprocessingDrawing" xmlns:wp="http://schemas.openxmlformats.org/drawingml/2006/wordprocessingDrawing" xmlns:w10="urn:schemas-microsoft-com:office:word" xmlns:w="http://schemas.openxmlformats.org/wordprocessingml/2006/main" xmlns:w14="http://schemas.microsoft.com/office/word/2010/wordml" xmlns:wpg="http://schemas.microsoft.com/office/word/2010/wordprocessingGroup" xmlns:wpi="http://schemas.microsoft.com/office/word/2010/wordprocessingInk" xmlns:wne="http://schemas.microsoft.com/office/word/2006/wordml" xmlns:wps="http://schemas.microsoft.com/office/word/2010/wordprocessingShape" mc:Ignorable="w14 wp14">
   <w:abstractNum w:abstractNumId="0">
     <w:nsid w:val="19ED5754"/>
     <w:multiLevelType w:val="hybridMultilevel"/>
@@ -1355,7 +1510,7 @@
     </w:rPrDefault>
     <w:pPrDefault/>
   </w:docDefaults>
-  <w:latentStyles w:defLockedState="0" w:defUIPriority="99" w:defSemiHidden="1" w:defUnhideWhenUsed="1" w:defQFormat="0" w:count="276">
+  <w:latentStyles w:defLockedState="0" w:defUIPriority="99" w:defSemiHidden="1" w:defUnhideWhenUsed="1" w:defQFormat="0" w:count="267">
     <w:lsdException w:name="Normal" w:semiHidden="0" w:uiPriority="0" w:unhideWhenUsed="0" w:qFormat="1"/>
     <w:lsdException w:name="heading 1" w:semiHidden="0" w:uiPriority="9" w:unhideWhenUsed="0" w:qFormat="1"/>
     <w:lsdException w:name="heading 2" w:uiPriority="9" w:qFormat="1"/>
@@ -1501,6 +1656,7 @@
   <w:style w:type="character" w:default="1" w:styleId="DefaultParagraphFont">
     <w:name w:val="Default Paragraph Font"/>
     <w:uiPriority w:val="1"/>
+    <w:semiHidden/>
     <w:unhideWhenUsed/>
   </w:style>
   <w:style w:type="table" w:default="1" w:styleId="TableNormal">
@@ -1567,7 +1723,7 @@
 </file>
 
 <file path=word/stylesWithEffects.xml><?xml version="1.0" encoding="utf-8"?>
-<w:styles xmlns:wpc="http://schemas.microsoft.com/office/word/2010/wordprocessingCanvas" xmlns:mo="http://schemas.microsoft.com/office/mac/office/2008/main" xmlns:mc="http://schemas.openxmlformats.org/markup-compatibility/2006" xmlns:mv="urn:schemas-microsoft-com:mac:vml" xmlns:o="urn:schemas-microsoft-com:office:office" xmlns:r="http://schemas.openxmlformats.org/officeDocument/2006/relationships" xmlns:m="http://schemas.openxmlformats.org/officeDocument/2006/math" xmlns:v="urn:schemas-microsoft-com:vml" xmlns:wp14="http://schemas.microsoft.com/office/word/2010/wordprocessingDrawing" xmlns:wp="http://schemas.openxmlformats.org/drawingml/2006/wordprocessingDrawing" xmlns:w10="urn:schemas-microsoft-com:office:word" xmlns:w="http://schemas.openxmlformats.org/wordprocessingml/2006/main" xmlns:w14="http://schemas.microsoft.com/office/word/2010/wordml" xmlns:wpg="http://schemas.microsoft.com/office/word/2010/wordprocessingGroup" xmlns:wpi="http://schemas.microsoft.com/office/word/2010/wordprocessingInk" xmlns:wne="http://schemas.microsoft.com/office/word/2006/wordml" xmlns:wps="http://schemas.microsoft.com/office/word/2010/wordprocessingShape" mc:Ignorable="w14 wp14">
+<w:styles xmlns:wpc="http://schemas.microsoft.com/office/word/2010/wordprocessingCanvas" xmlns:mc="http://schemas.openxmlformats.org/markup-compatibility/2006" xmlns:o="urn:schemas-microsoft-com:office:office" xmlns:r="http://schemas.openxmlformats.org/officeDocument/2006/relationships" xmlns:m="http://schemas.openxmlformats.org/officeDocument/2006/math" xmlns:v="urn:schemas-microsoft-com:vml" xmlns:wp14="http://schemas.microsoft.com/office/word/2010/wordprocessingDrawing" xmlns:wp="http://schemas.openxmlformats.org/drawingml/2006/wordprocessingDrawing" xmlns:w10="urn:schemas-microsoft-com:office:word" xmlns:w="http://schemas.openxmlformats.org/wordprocessingml/2006/main" xmlns:w14="http://schemas.microsoft.com/office/word/2010/wordml" xmlns:wpg="http://schemas.microsoft.com/office/word/2010/wordprocessingGroup" xmlns:wpi="http://schemas.microsoft.com/office/word/2010/wordprocessingInk" xmlns:wne="http://schemas.microsoft.com/office/word/2006/wordml" xmlns:wps="http://schemas.microsoft.com/office/word/2010/wordprocessingShape" mc:Ignorable="w14 wp14">
   <w:docDefaults>
     <w:rPrDefault>
       <w:rPr>
@@ -1579,7 +1735,7 @@
     </w:rPrDefault>
     <w:pPrDefault/>
   </w:docDefaults>
-  <w:latentStyles w:defLockedState="0" w:defUIPriority="99" w:defSemiHidden="1" w:defUnhideWhenUsed="1" w:defQFormat="0" w:count="276">
+  <w:latentStyles w:defLockedState="0" w:defUIPriority="99" w:defSemiHidden="1" w:defUnhideWhenUsed="1" w:defQFormat="0" w:count="267">
     <w:lsdException w:name="Normal" w:semiHidden="0" w:uiPriority="0" w:unhideWhenUsed="0" w:qFormat="1"/>
     <w:lsdException w:name="heading 1" w:semiHidden="0" w:uiPriority="9" w:unhideWhenUsed="0" w:qFormat="1"/>
     <w:lsdException w:name="heading 2" w:uiPriority="9" w:qFormat="1"/>
@@ -1725,6 +1881,7 @@
   <w:style w:type="character" w:default="1" w:styleId="DefaultParagraphFont">
     <w:name w:val="Default Paragraph Font"/>
     <w:uiPriority w:val="1"/>
+    <w:semiHidden/>
     <w:unhideWhenUsed/>
   </w:style>
   <w:style w:type="table" w:default="1" w:styleId="TableNormal">

</xml_diff>